<commit_message>
Updated between 1 and 99 condition
</commit_message>
<xml_diff>
--- a/Tan_Exercise2 - 09-10-2024/TAN_Exercise2.docx
+++ b/Tan_Exercise2 - 09-10-2024/TAN_Exercise2.docx
@@ -1494,8 +1494,6 @@
               </w:rPr>
               <w:t>;</w:t>
             </w:r>
-            <w:bookmarkStart w:id="0" w:name="_GoBack"/>
-            <w:bookmarkEnd w:id="0"/>
           </w:p>
         </w:tc>
         <w:tc>
@@ -1750,23 +1748,7 @@
                 <w:spacing w:val="-1"/>
                 <w:sz w:val="24"/>
               </w:rPr>
-              <w:t>p</w:t>
-            </w:r>
-            <w:r>
-              <w:rPr>
-                <w:rFonts w:ascii="Courier New"/>
-                <w:spacing w:val="-1"/>
-                <w:sz w:val="24"/>
-              </w:rPr>
-              <w:t>roduct</w:t>
-            </w:r>
-            <w:r>
-              <w:rPr>
-                <w:rFonts w:ascii="Courier New"/>
-                <w:spacing w:val="-1"/>
-                <w:sz w:val="24"/>
-              </w:rPr>
-              <w:t xml:space="preserve"> = 25</w:t>
+              <w:t>product = 25</w:t>
             </w:r>
           </w:p>
           <w:p>
@@ -2206,13 +2188,7 @@
         <w:rPr>
           <w:sz w:val="24"/>
         </w:rPr>
-        <w:t>S</w:t>
-      </w:r>
-      <w:r>
-        <w:rPr>
-          <w:sz w:val="24"/>
-        </w:rPr>
-        <w:t>ystem.out.println</w:t>
+        <w:t>System.out.println</w:t>
       </w:r>
       <w:proofErr w:type="spellEnd"/>
       <w:proofErr w:type="gramStart"/>
@@ -3036,13 +3012,7 @@
         <w:rPr>
           <w:sz w:val="24"/>
         </w:rPr>
-        <w:t>that the int</w:t>
-      </w:r>
-      <w:r>
-        <w:rPr>
-          <w:sz w:val="24"/>
-        </w:rPr>
-        <w:t>eger variables sum and count have been declared.</w:t>
+        <w:t>that the integer variables sum and count have been declared.</w:t>
       </w:r>
     </w:p>
     <w:tbl>
@@ -3076,16 +3046,22 @@
               <w:rPr>
                 <w:sz w:val="24"/>
               </w:rPr>
-              <w:t>for (count = 1; count &lt;=99; count+</w:t>
-            </w:r>
-            <w:proofErr w:type="gramStart"/>
+              <w:t>for (count = 2; count &lt;</w:t>
+            </w:r>
             <w:r>
               <w:rPr>
                 <w:sz w:val="24"/>
               </w:rPr>
-              <w:t>+){</w:t>
-            </w:r>
-            <w:proofErr w:type="gramEnd"/>
+              <w:t xml:space="preserve"> </w:t>
+            </w:r>
+            <w:bookmarkStart w:id="0" w:name="_GoBack"/>
+            <w:bookmarkEnd w:id="0"/>
+            <w:r>
+              <w:rPr>
+                <w:sz w:val="24"/>
+              </w:rPr>
+              <w:t>99; count++){</w:t>
+            </w:r>
           </w:p>
           <w:p>
             <w:pPr>

</xml_diff>